<commit_message>
Got a basic styling of html theorems etc. to see what the mathematicians think
</commit_message>
<xml_diff>
--- a/tests/003/notes/Notes.docx
+++ b/tests/003/notes/Notes.docx
@@ -151,6 +151,62 @@
         <w:pStyle w:val="Compact"/>
       </w:pPr>
     </w:p>
+    <w:p>
+      <w:pPr>
+        <w:pStyle w:val="Compact"/>
+      </w:pPr>
+      <w:r>
+        <w:t xml:space="preserve">Definition 1.1:</w:t>
+      </w:r>
+      <w:r>
+        <w:t xml:space="preserve"> </w:t>
+      </w:r>
+    </w:p>
+    <w:p>
+      <w:pPr>
+        <w:pStyle w:val="Compact"/>
+      </w:pPr>
+      <w:r>
+        <w:t xml:space="preserve">Here is a definition</w:t>
+      </w:r>
+    </w:p>
+    <w:p>
+      <w:pPr>
+        <w:pStyle w:val="Compact"/>
+      </w:pPr>
+    </w:p>
+    <w:p>
+      <w:pPr>
+        <w:pStyle w:val="Compact"/>
+      </w:pPr>
+      <w:r>
+        <w:t xml:space="preserve">Example 1.1:</w:t>
+      </w:r>
+      <w:r>
+        <w:t xml:space="preserve"> </w:t>
+      </w:r>
+    </w:p>
+    <w:p>
+      <w:pPr>
+        <w:pStyle w:val="Compact"/>
+      </w:pPr>
+      <w:r>
+        <w:t xml:space="preserve">Here is an example.</w:t>
+      </w:r>
+    </w:p>
+    <w:p>
+      <w:pPr>
+        <w:pStyle w:val="BodyText"/>
+      </w:pPr>
+      <w:r>
+        <w:t xml:space="preserve">Here is some more boring text in between.</w:t>
+      </w:r>
+    </w:p>
+    <w:p>
+      <w:pPr>
+        <w:pStyle w:val="Compact"/>
+      </w:pPr>
+    </w:p>
     <w:bookmarkStart w:id="21" w:name="thm:thm1"/>
     <w:p>
       <w:pPr>
@@ -171,6 +227,11 @@
       <w:r>
         <w:t xml:space="preserve"> </w:t>
       </w:r>
+    </w:p>
+    <w:p>
+      <w:pPr>
+        <w:pStyle w:val="Compact"/>
+      </w:pPr>
       <w:r>
         <w:t xml:space="preserve">Bookdown is needed for things like theorems and internal references</w:t>
       </w:r>
@@ -210,6 +271,11 @@
       <w:r>
         <w:t xml:space="preserve"> </w:t>
       </w:r>
+    </w:p>
+    <w:p>
+      <w:pPr>
+        <w:pStyle w:val="Compact"/>
+      </w:pPr>
       <w:r>
         <w:t xml:space="preserve">You can create new theorem types</w:t>
       </w:r>
@@ -242,6 +308,11 @@
       <w:r>
         <w:t xml:space="preserve"> </w:t>
       </w:r>
+    </w:p>
+    <w:p>
+      <w:pPr>
+        <w:pStyle w:val="Compact"/>
+      </w:pPr>
       <w:r>
         <w:t xml:space="preserve">Here is a proof</w:t>
       </w:r>
@@ -250,6 +321,14 @@
       <w:pPr>
         <w:pStyle w:val="Compact"/>
       </w:pPr>
+      <w:r>
+        <w:t xml:space="preserve">□</w:t>
+      </w:r>
+    </w:p>
+    <w:p>
+      <w:pPr>
+        <w:pStyle w:val="Compact"/>
+      </w:pPr>
     </w:p>
     <w:p>
       <w:pPr>
@@ -282,6 +361,11 @@
       <w:r>
         <w:t xml:space="preserve"> </w:t>
       </w:r>
+    </w:p>
+    <w:p>
+      <w:pPr>
+        <w:pStyle w:val="Compact"/>
+      </w:pPr>
       <w:r>
         <w:t xml:space="preserve">Here is a proof</w:t>
       </w:r>
@@ -290,6 +374,14 @@
       <w:pPr>
         <w:pStyle w:val="Compact"/>
       </w:pPr>
+      <w:r>
+        <w:t xml:space="preserve">□</w:t>
+      </w:r>
+    </w:p>
+    <w:p>
+      <w:pPr>
+        <w:pStyle w:val="Compact"/>
+      </w:pPr>
     </w:p>
     <w:bookmarkStart w:id="23" w:name="prp:prp2"/>
     <w:p>
@@ -302,6 +394,11 @@
       <w:r>
         <w:t xml:space="preserve"> </w:t>
       </w:r>
+    </w:p>
+    <w:p>
+      <w:pPr>
+        <w:pStyle w:val="Compact"/>
+      </w:pPr>
       <w:r>
         <w:t xml:space="preserve">Bookdown is needed for things like theorems and internal references</w:t>
       </w:r>
@@ -321,12 +418,26 @@
         <w:t xml:space="preserve"> </w:t>
       </w:r>
       <w:r>
-        <w:t xml:space="preserve">Thought 1.1: (Bar)</w:t>
+        <w:t xml:space="preserve">Thought 1.1: (Bar of</w:t>
+      </w:r>
+      <w:r>
+        <w:t xml:space="preserve"> </w:t>
+      </w:r>
+      <w:r>
+        <w:t xml:space="preserve">1.1</w:t>
+      </w:r>
+      <w:r>
+        <w:t xml:space="preserve">)</w:t>
       </w:r>
       <w:r>
         <w:t xml:space="preserve"> </w:t>
       </w:r>
       <w:bookmarkEnd w:id="24"/>
+    </w:p>
+    <w:p>
+      <w:pPr>
+        <w:pStyle w:val="Compact"/>
+      </w:pPr>
       <w:r>
         <w:t xml:space="preserve">You can create new theorem types</w:t>
       </w:r>
@@ -344,11 +455,16 @@
         <w:t xml:space="preserve"> </w:t>
       </w:r>
       <w:r>
-        <w:t xml:space="preserve">Wonder:</w:t>
-      </w:r>
-      <w:r>
-        <w:t xml:space="preserve"> </w:t>
-      </w:r>
+        <w:t xml:space="preserve">Defns:</w:t>
+      </w:r>
+      <w:r>
+        <w:t xml:space="preserve"> </w:t>
+      </w:r>
+    </w:p>
+    <w:p>
+      <w:pPr>
+        <w:pStyle w:val="Compact"/>
+      </w:pPr>
       <w:r>
         <w:t xml:space="preserve">You can create new unumbered theorem types</w:t>
       </w:r>
@@ -373,6 +489,11 @@
         <w:t xml:space="preserve"> </w:t>
       </w:r>
       <w:bookmarkEnd w:id="25"/>
+    </w:p>
+    <w:p>
+      <w:pPr>
+        <w:pStyle w:val="Compact"/>
+      </w:pPr>
       <w:r>
         <w:t xml:space="preserve">You can create new theorem types</w:t>
       </w:r>
@@ -386,6 +507,33 @@
       <w:pPr>
         <w:pStyle w:val="Compact"/>
       </w:pPr>
+      <w:r>
+        <w:t xml:space="preserve"> </w:t>
+      </w:r>
+      <w:r>
+        <w:t xml:space="preserve">Example:</w:t>
+      </w:r>
+      <w:r>
+        <w:t xml:space="preserve"> </w:t>
+      </w:r>
+    </w:p>
+    <w:p>
+      <w:pPr>
+        <w:pStyle w:val="Compact"/>
+      </w:pPr>
+      <w:r>
+        <w:t xml:space="preserve">An example</w:t>
+      </w:r>
+    </w:p>
+    <w:p>
+      <w:pPr>
+        <w:pStyle w:val="Compact"/>
+      </w:pPr>
+    </w:p>
+    <w:p>
+      <w:pPr>
+        <w:pStyle w:val="Compact"/>
+      </w:pPr>
       <w:bookmarkStart w:id="26" w:name="sol:sol1"/>
       <w:r>
         <w:t xml:space="preserve"> </w:t>
@@ -397,6 +545,11 @@
         <w:t xml:space="preserve"> </w:t>
       </w:r>
       <w:bookmarkEnd w:id="26"/>
+    </w:p>
+    <w:p>
+      <w:pPr>
+        <w:pStyle w:val="Compact"/>
+      </w:pPr>
       <w:r>
         <w:t xml:space="preserve">You can create new theorem types</w:t>
       </w:r>
@@ -414,6 +567,33 @@
         <w:t xml:space="preserve"> </w:t>
       </w:r>
       <w:r>
+        <w:t xml:space="preserve">Exercises:</w:t>
+      </w:r>
+      <w:r>
+        <w:t xml:space="preserve"> </w:t>
+      </w:r>
+    </w:p>
+    <w:p>
+      <w:pPr>
+        <w:pStyle w:val="Compact"/>
+      </w:pPr>
+      <w:r>
+        <w:t xml:space="preserve">Here is a question</w:t>
+      </w:r>
+    </w:p>
+    <w:p>
+      <w:pPr>
+        <w:pStyle w:val="Compact"/>
+      </w:pPr>
+    </w:p>
+    <w:p>
+      <w:pPr>
+        <w:pStyle w:val="Compact"/>
+      </w:pPr>
+      <w:r>
+        <w:t xml:space="preserve"> </w:t>
+      </w:r>
+      <w:r>
         <w:t xml:space="preserve">Solution.</w:t>
       </w:r>
       <w:r>
@@ -422,6 +602,11 @@
       <w:r>
         <w:t xml:space="preserve"> </w:t>
       </w:r>
+    </w:p>
+    <w:p>
+      <w:pPr>
+        <w:pStyle w:val="Compact"/>
+      </w:pPr>
       <w:r>
         <w:t xml:space="preserve">Test</w:t>
       </w:r>

</xml_diff>

<commit_message>
EPub is broken in test 3
</commit_message>
<xml_diff>
--- a/tests/003/notes/Notes.docx
+++ b/tests/003/notes/Notes.docx
@@ -418,7 +418,7 @@
         <w:t xml:space="preserve"> </w:t>
       </w:r>
       <w:r>
-        <w:t xml:space="preserve">Thought 1.1: (Bar of</w:t>
+        <w:t xml:space="preserve">Thought (#Thought:tho1) (Bar of</w:t>
       </w:r>
       <w:r>
         <w:t xml:space="preserve"> </w:t>
@@ -483,7 +483,7 @@
         <w:t xml:space="preserve"> </w:t>
       </w:r>
       <w:r>
-        <w:t xml:space="preserve">Nugget 1.2:</w:t>
+        <w:t xml:space="preserve">Nugget (#Nugget:nug1)</w:t>
       </w:r>
       <w:r>
         <w:t xml:space="preserve"> </w:t>
@@ -539,7 +539,7 @@
         <w:t xml:space="preserve"> </w:t>
       </w:r>
       <w:r>
-        <w:t xml:space="preserve">Solution 1.1:</w:t>
+        <w:t xml:space="preserve">Solution (#Solution:sol1)</w:t>
       </w:r>
       <w:r>
         <w:t xml:space="preserve"> </w:t>
@@ -635,7 +635,143 @@
         <w:t xml:space="preserve">1.1</w:t>
       </w:r>
       <w:r>
-        <w:t xml:space="preserve">.</w:t>
+        <w:t xml:space="preserve"> </w:t>
+      </w:r>
+      <w:r>
+        <w:t xml:space="preserve">or thought</w:t>
+      </w:r>
+      <w:r>
+        <w:t xml:space="preserve"> </w:t>
+      </w:r>
+      <w:r>
+        <w:t xml:space="preserve">1.1</w:t>
+      </w:r>
+    </w:p>
+    <w:p>
+      <w:pPr>
+        <w:pStyle w:val="Compact"/>
+      </w:pPr>
+    </w:p>
+    <w:p>
+      <w:pPr>
+        <w:pStyle w:val="Compact"/>
+      </w:pPr>
+      <w:r>
+        <w:t xml:space="preserve"> </w:t>
+      </w:r>
+      <w:r>
+        <w:t xml:space="preserve">Solution.</w:t>
+      </w:r>
+      <w:r>
+        <w:t xml:space="preserve"> </w:t>
+      </w:r>
+      <w:r>
+        <w:t xml:space="preserve"> </w:t>
+      </w:r>
+    </w:p>
+    <w:p>
+      <w:pPr>
+        <w:pStyle w:val="Compact"/>
+      </w:pPr>
+      <w:r>
+        <w:t xml:space="preserve">Test</w:t>
+      </w:r>
+    </w:p>
+    <w:p>
+      <w:pPr>
+        <w:pStyle w:val="Compact"/>
+      </w:pPr>
+    </w:p>
+    <w:p>
+      <w:pPr>
+        <w:pStyle w:val="Compact"/>
+      </w:pPr>
+      <w:r>
+        <w:t xml:space="preserve">Definition 1.1:</w:t>
+      </w:r>
+      <w:r>
+        <w:t xml:space="preserve"> </w:t>
+      </w:r>
+    </w:p>
+    <w:p>
+      <w:pPr>
+        <w:pStyle w:val="Compact"/>
+      </w:pPr>
+      <w:r>
+        <w:t xml:space="preserve">Here is a definition</w:t>
+      </w:r>
+    </w:p>
+    <w:p>
+      <w:pPr>
+        <w:pStyle w:val="Compact"/>
+      </w:pPr>
+    </w:p>
+    <w:p>
+      <w:pPr>
+        <w:pStyle w:val="Compact"/>
+      </w:pPr>
+      <w:bookmarkStart w:id="28" w:name="tho:tho1"/>
+      <w:r>
+        <w:t xml:space="preserve"> </w:t>
+      </w:r>
+      <w:r>
+        <w:t xml:space="preserve">Thought (#Thought:tho1) (Bar of</w:t>
+      </w:r>
+      <w:r>
+        <w:t xml:space="preserve"> </w:t>
+      </w:r>
+      <w:r>
+        <w:t xml:space="preserve">1.1</w:t>
+      </w:r>
+      <w:r>
+        <w:t xml:space="preserve">)</w:t>
+      </w:r>
+      <w:r>
+        <w:t xml:space="preserve"> </w:t>
+      </w:r>
+      <w:bookmarkEnd w:id="28"/>
+    </w:p>
+    <w:p>
+      <w:pPr>
+        <w:pStyle w:val="Compact"/>
+      </w:pPr>
+      <w:r>
+        <w:t xml:space="preserve">You can create new theorem types</w:t>
+      </w:r>
+    </w:p>
+    <w:p>
+      <w:pPr>
+        <w:pStyle w:val="Compact"/>
+      </w:pPr>
+      <w:r>
+        <w:t xml:space="preserve">Now an actual new thing:</w:t>
+      </w:r>
+      <w:r>
+        <w:t xml:space="preserve"> </w:t>
+      </w:r>
+    </w:p>
+    <w:p>
+      <w:pPr>
+        <w:pStyle w:val="Compact"/>
+      </w:pPr>
+      <w:bookmarkStart w:id="29" w:name="tho:tho2"/>
+      <w:r>
+        <w:t xml:space="preserve"> </w:t>
+      </w:r>
+      <w:r>
+        <w:t xml:space="preserve">Thought (#Thought:tho2)</w:t>
+      </w:r>
+      <w:r>
+        <w:t xml:space="preserve"> </w:t>
+      </w:r>
+      <w:bookmarkEnd w:id="29"/>
+    </w:p>
+    <w:p>
+      <w:pPr>
+        <w:pStyle w:val="Compact"/>
+      </w:pPr>
+      <w:r>
+        <w:t xml:space="preserve">Stuff and nonsense</w:t>
       </w:r>
     </w:p>
     <w:sectPr>

</xml_diff>